<commit_message>
small changes to pitch documentation
</commit_message>
<xml_diff>
--- a/5_Pitch/Praxisprojekt24_Assistenzplaner_Pitch-Doku.docx
+++ b/5_Pitch/Praxisprojekt24_Assistenzplaner_Pitch-Doku.docx
@@ -1241,6 +1241,147 @@
         <w:rPr>
           <w:rFonts w:asciiTheme="majorHAnsi" w:hAnsiTheme="majorHAnsi" w:cstheme="majorHAnsi"/>
           <w:color w:val="000000"/>
+          <w:u w:val="single"/>
+          <w:shd w:val="clear" w:color="auto" w:fill="FFFFFF"/>
+        </w:rPr>
+      </w:pPr>
+      <w:r>
+        <w:rPr>
+          <w:rFonts w:asciiTheme="majorHAnsi" w:hAnsiTheme="majorHAnsi" w:cstheme="majorHAnsi"/>
+          <w:color w:val="000000"/>
+          <w:u w:val="single"/>
+          <w:shd w:val="clear" w:color="auto" w:fill="FFFFFF"/>
+        </w:rPr>
+        <w:t>Soziale Verantwortung</w:t>
+      </w:r>
+    </w:p>
+    <w:p>
+      <w:pPr>
+        <w:rPr>
+          <w:rFonts w:asciiTheme="majorHAnsi" w:hAnsiTheme="majorHAnsi" w:cstheme="majorHAnsi"/>
+          <w:color w:val="000000"/>
+          <w:shd w:val="clear" w:color="auto" w:fill="FFFFFF"/>
+        </w:rPr>
+      </w:pPr>
+      <w:r>
+        <w:rPr>
+          <w:rFonts w:asciiTheme="majorHAnsi" w:hAnsiTheme="majorHAnsi" w:cstheme="majorHAnsi"/>
+          <w:color w:val="000000"/>
+          <w:shd w:val="clear" w:color="auto" w:fill="FFFFFF"/>
+        </w:rPr>
+        <w:t>Der Assistenzplaner entsteht in dem Bewusstsein, dass Menschen mit Behinderung in einer Welt, die viel zu häufig ihre Bedürfnisse unberücksichtigt lässt, einen erhöhten Arbeits- und Organisationsaufwand zu stemmen haben.</w:t>
+      </w:r>
+      <w:r>
+        <w:rPr>
+          <w:rFonts w:asciiTheme="majorHAnsi" w:hAnsiTheme="majorHAnsi" w:cstheme="majorHAnsi"/>
+          <w:color w:val="000000"/>
+          <w:shd w:val="clear" w:color="auto" w:fill="FFFFFF"/>
+        </w:rPr>
+        <w:t xml:space="preserve"> Deshalb sollen die Basisfunktionen des Planers, unabhängig davon, wie sich das Projekt in Zukunft entwickelt, für Assistenznehmer*innen grundsätzlich kostenfrei bleiben.</w:t>
+      </w:r>
+    </w:p>
+    <w:p>
+      <w:pPr>
+        <w:rPr>
+          <w:rFonts w:asciiTheme="majorHAnsi" w:hAnsiTheme="majorHAnsi" w:cstheme="majorHAnsi"/>
+          <w:color w:val="000000"/>
+          <w:shd w:val="clear" w:color="auto" w:fill="FFFFFF"/>
+        </w:rPr>
+      </w:pPr>
+      <w:r>
+        <w:rPr>
+          <w:rFonts w:asciiTheme="majorHAnsi" w:hAnsiTheme="majorHAnsi" w:cstheme="majorHAnsi"/>
+          <w:color w:val="000000"/>
+          <w:shd w:val="clear" w:color="auto" w:fill="FFFFFF"/>
+        </w:rPr>
+        <w:t>Die Einhaltung gerechter Standards für die Assistent*inne</w:t>
+      </w:r>
+      <w:r>
+        <w:rPr>
+          <w:rFonts w:asciiTheme="majorHAnsi" w:hAnsiTheme="majorHAnsi" w:cstheme="majorHAnsi"/>
+          <w:color w:val="000000"/>
+          <w:shd w:val="clear" w:color="auto" w:fill="FFFFFF"/>
+        </w:rPr>
+        <w:t>n und</w:t>
+      </w:r>
+      <w:r>
+        <w:rPr>
+          <w:rFonts w:asciiTheme="majorHAnsi" w:hAnsiTheme="majorHAnsi" w:cstheme="majorHAnsi"/>
+          <w:color w:val="000000"/>
+          <w:shd w:val="clear" w:color="auto" w:fill="FFFFFF"/>
+        </w:rPr>
+        <w:t xml:space="preserve"> das Eingehen auf individuelle Wünsche w</w:t>
+      </w:r>
+      <w:r>
+        <w:rPr>
+          <w:rFonts w:asciiTheme="majorHAnsi" w:hAnsiTheme="majorHAnsi" w:cstheme="majorHAnsi"/>
+          <w:color w:val="000000"/>
+          <w:shd w:val="clear" w:color="auto" w:fill="FFFFFF"/>
+        </w:rPr>
+        <w:t>er</w:t>
+      </w:r>
+      <w:r>
+        <w:rPr>
+          <w:rFonts w:asciiTheme="majorHAnsi" w:hAnsiTheme="majorHAnsi" w:cstheme="majorHAnsi"/>
+          <w:color w:val="000000"/>
+          <w:shd w:val="clear" w:color="auto" w:fill="FFFFFF"/>
+        </w:rPr>
+        <w:t>d</w:t>
+      </w:r>
+      <w:r>
+        <w:rPr>
+          <w:rFonts w:asciiTheme="majorHAnsi" w:hAnsiTheme="majorHAnsi" w:cstheme="majorHAnsi"/>
+          <w:color w:val="000000"/>
+          <w:shd w:val="clear" w:color="auto" w:fill="FFFFFF"/>
+        </w:rPr>
+        <w:t>en</w:t>
+      </w:r>
+      <w:r>
+        <w:rPr>
+          <w:rFonts w:asciiTheme="majorHAnsi" w:hAnsiTheme="majorHAnsi" w:cstheme="majorHAnsi"/>
+          <w:color w:val="000000"/>
+          <w:shd w:val="clear" w:color="auto" w:fill="FFFFFF"/>
+        </w:rPr>
+        <w:t xml:space="preserve">, wo möglich, bewusst in die Planung einbezogen. Die Verwaltung des Assistenzteams, die Assistent*innen-Profile und die Auswertung von Daten für die Statistik wird so gestaltet, dass </w:t>
+      </w:r>
+      <w:r>
+        <w:rPr>
+          <w:rFonts w:asciiTheme="majorHAnsi" w:hAnsiTheme="majorHAnsi" w:cstheme="majorHAnsi"/>
+          <w:color w:val="000000"/>
+          <w:shd w:val="clear" w:color="auto" w:fill="FFFFFF"/>
+        </w:rPr>
+        <w:t>sie nicht</w:t>
+      </w:r>
+      <w:r>
+        <w:rPr>
+          <w:rFonts w:asciiTheme="majorHAnsi" w:hAnsiTheme="majorHAnsi" w:cstheme="majorHAnsi"/>
+          <w:color w:val="000000"/>
+          <w:shd w:val="clear" w:color="auto" w:fill="FFFFFF"/>
+        </w:rPr>
+        <w:t xml:space="preserve"> zu einer </w:t>
+      </w:r>
+      <w:r>
+        <w:rPr>
+          <w:rFonts w:asciiTheme="majorHAnsi" w:hAnsiTheme="majorHAnsi" w:cstheme="majorHAnsi"/>
+          <w:color w:val="000000"/>
+          <w:shd w:val="clear" w:color="auto" w:fill="FFFFFF"/>
+        </w:rPr>
+        <w:t xml:space="preserve">potenziellen </w:t>
+      </w:r>
+      <w:r>
+        <w:rPr>
+          <w:rFonts w:asciiTheme="majorHAnsi" w:hAnsiTheme="majorHAnsi" w:cstheme="majorHAnsi"/>
+          <w:color w:val="000000"/>
+          <w:shd w:val="clear" w:color="auto" w:fill="FFFFFF"/>
+        </w:rPr>
+        <w:t>Schlechter- oder Besserstellung einzelner Assistenznehmer*innen führen.</w:t>
+      </w:r>
+    </w:p>
+    <w:p>
+      <w:pPr>
+        <w:rPr>
+          <w:rFonts w:asciiTheme="majorHAnsi" w:hAnsiTheme="majorHAnsi" w:cstheme="majorHAnsi"/>
+          <w:color w:val="000000"/>
           <w:shd w:val="clear" w:color="auto" w:fill="FFFFFF"/>
         </w:rPr>
       </w:pPr>
@@ -1421,6 +1562,7 @@
           <w:color w:val="000000"/>
           <w:shd w:val="clear" w:color="auto" w:fill="FFFFFF"/>
         </w:rPr>
+        <w:lastRenderedPageBreak/>
         <w:t>Zukünftige Nutzer*innen werden</w:t>
       </w:r>
       <w:r>
@@ -1677,7 +1819,6 @@
         <w:rPr>
           <w:noProof/>
         </w:rPr>
-        <w:lastRenderedPageBreak/>
         <w:drawing>
           <wp:inline distT="0" distB="0" distL="0" distR="0" wp14:anchorId="02F77210" wp14:editId="23631BF3">
             <wp:extent cx="5010150" cy="3458285"/>
@@ -2005,6 +2146,7 @@
           <w:b/>
           <w:bCs/>
         </w:rPr>
+        <w:lastRenderedPageBreak/>
         <w:t>Info-Box:</w:t>
       </w:r>
       <w:r>
@@ -2234,7 +2376,6 @@
           <w:rFonts w:asciiTheme="majorHAnsi" w:hAnsiTheme="majorHAnsi" w:cstheme="majorHAnsi"/>
           <w:u w:val="single"/>
         </w:rPr>
-        <w:lastRenderedPageBreak/>
         <w:t>Dienstplan erstellen</w:t>
       </w:r>
       <w:r>
@@ -2655,6 +2796,7 @@
         <w:rPr>
           <w:rFonts w:asciiTheme="majorHAnsi" w:hAnsiTheme="majorHAnsi" w:cstheme="majorHAnsi"/>
         </w:rPr>
+        <w:lastRenderedPageBreak/>
         <w:t xml:space="preserve">Die </w:t>
       </w:r>
       <w:r>
@@ -2863,7 +3005,6 @@
         <w:rPr>
           <w:rFonts w:asciiTheme="majorHAnsi" w:hAnsiTheme="majorHAnsi" w:cstheme="majorHAnsi"/>
         </w:rPr>
-        <w:lastRenderedPageBreak/>
         <w:t>Bis</w:t>
       </w:r>
       <w:r>
@@ -3703,7 +3844,6 @@
           <w:rFonts w:asciiTheme="majorHAnsi" w:hAnsiTheme="majorHAnsi" w:cstheme="majorHAnsi"/>
           <w:u w:val="single"/>
         </w:rPr>
-        <w:lastRenderedPageBreak/>
         <w:t>Aktivieren, Deaktivieren und Priorisieren der Dienstplankriterien</w:t>
       </w:r>
       <w:r>
@@ -4575,7 +4715,6 @@
           <w:rFonts w:asciiTheme="majorHAnsi" w:hAnsiTheme="majorHAnsi" w:cstheme="majorHAnsi"/>
           <w:u w:val="single"/>
         </w:rPr>
-        <w:lastRenderedPageBreak/>
         <w:t>Berechnung von Urlaubsansprüchen</w:t>
       </w:r>
     </w:p>
@@ -4795,16 +4934,8 @@
         <w:rPr>
           <w:rFonts w:asciiTheme="majorHAnsi" w:hAnsiTheme="majorHAnsi" w:cstheme="majorHAnsi"/>
         </w:rPr>
-        <w:t xml:space="preserve">Wie sicher ist die </w:t>
-      </w:r>
-      <w:proofErr w:type="spellStart"/>
-      <w:r>
-        <w:rPr>
-          <w:rFonts w:asciiTheme="majorHAnsi" w:hAnsiTheme="majorHAnsi" w:cstheme="majorHAnsi"/>
-        </w:rPr>
-        <w:t>Bedarfsdeckung?</w:t>
-      </w:r>
-      <w:proofErr w:type="spellEnd"/>
+        <w:t>Wie sicher ist die Bedarfsdeckung?</w:t>
+      </w:r>
     </w:p>
     <w:p>
       <w:pPr>
@@ -4923,13 +5054,7 @@
         <w:rPr>
           <w:rFonts w:asciiTheme="majorHAnsi" w:hAnsiTheme="majorHAnsi" w:cstheme="majorHAnsi"/>
         </w:rPr>
-        <w:t xml:space="preserve">Erfüllen die erstellten Tags ihre Funktion? Wie </w:t>
-      </w:r>
-      <w:r>
-        <w:rPr>
-          <w:rFonts w:asciiTheme="majorHAnsi" w:hAnsiTheme="majorHAnsi" w:cstheme="majorHAnsi"/>
-        </w:rPr>
-        <w:t xml:space="preserve">hoch ist die </w:t>
+        <w:t xml:space="preserve">Erfüllen die erstellten Tags ihre Funktion? Wie hoch ist die </w:t>
       </w:r>
       <w:proofErr w:type="spellStart"/>
       <w:r>
@@ -4943,13 +5068,7 @@
         <w:rPr>
           <w:rFonts w:asciiTheme="majorHAnsi" w:hAnsiTheme="majorHAnsi" w:cstheme="majorHAnsi"/>
         </w:rPr>
-        <w:t>-Quote</w:t>
-      </w:r>
-      <w:r>
-        <w:rPr>
-          <w:rFonts w:asciiTheme="majorHAnsi" w:hAnsiTheme="majorHAnsi" w:cstheme="majorHAnsi"/>
-        </w:rPr>
-        <w:t>?</w:t>
+        <w:t>-Quote?</w:t>
       </w:r>
     </w:p>
     <w:p>
@@ -5088,6 +5207,7 @@
           <w:rFonts w:asciiTheme="majorHAnsi" w:hAnsiTheme="majorHAnsi" w:cstheme="majorHAnsi"/>
           <w:u w:val="single"/>
         </w:rPr>
+        <w:lastRenderedPageBreak/>
         <w:t>Nützliche Hilfsfunktionen</w:t>
       </w:r>
     </w:p>
@@ -5272,16 +5392,7 @@
           <w:sz w:val="18"/>
           <w:szCs w:val="18"/>
         </w:rPr>
-        <w:t xml:space="preserve"> Eine manuelle </w:t>
-      </w:r>
-      <w:r>
-        <w:rPr>
-          <w:rFonts w:asciiTheme="majorHAnsi" w:hAnsiTheme="majorHAnsi" w:cstheme="majorHAnsi"/>
-          <w:sz w:val="18"/>
-          <w:szCs w:val="18"/>
-        </w:rPr>
-        <w:lastRenderedPageBreak/>
-        <w:t xml:space="preserve">Synchronisation über Daten-Import und -Export </w:t>
+        <w:t xml:space="preserve"> Eine manuelle Synchronisation über Daten-Import und -Export </w:t>
       </w:r>
       <w:proofErr w:type="gramStart"/>
       <w:r>
@@ -5687,6 +5798,7 @@
           <w:shd w:val="clear" w:color="auto" w:fill="FFFFFF"/>
           <w:lang w:val="en-US"/>
         </w:rPr>
+        <w:lastRenderedPageBreak/>
         <w:t>&lt;</w:t>
       </w:r>
       <w:proofErr w:type="spellStart"/>
@@ -12349,6 +12461,7 @@
   <w:style w:type="character" w:default="1" w:styleId="Absatz-Standardschriftart">
     <w:name w:val="Default Paragraph Font"/>
     <w:uiPriority w:val="1"/>
+    <w:semiHidden/>
     <w:unhideWhenUsed/>
   </w:style>
   <w:style w:type="table" w:default="1" w:styleId="NormaleTabelle">

</xml_diff>